<commit_message>
preparation of salaries for optim
</commit_message>
<xml_diff>
--- a/data/data comments.docx
+++ b/data/data comments.docx
@@ -74,6 +74,14 @@
         <w:t>n-1</w:t>
       </w:r>
     </w:p>
+    <w:p/>
+    <w:p>
+      <w:r>
+        <w:t>Round values to 100,000</w:t>
+      </w:r>
+    </w:p>
+    <w:p/>
+    <w:p/>
     <w:sectPr>
       <w:pgSz w:w="11906" w:h="16838"/>
       <w:pgMar w:top="1440" w:right="1440" w:bottom="1440" w:left="1440" w:header="708" w:footer="708" w:gutter="0"/>

</xml_diff>

<commit_message>
hopefully this doesnt break anything
</commit_message>
<xml_diff>
--- a/data/data comments.docx
+++ b/data/data comments.docx
@@ -74,6 +74,14 @@
         <w:t>n-1</w:t>
       </w:r>
     </w:p>
+    <w:p/>
+    <w:p>
+      <w:r>
+        <w:t>Round values to 100,000</w:t>
+      </w:r>
+    </w:p>
+    <w:p/>
+    <w:p/>
     <w:sectPr>
       <w:pgSz w:w="11906" w:h="16838"/>
       <w:pgMar w:top="1440" w:right="1440" w:bottom="1440" w:left="1440" w:header="708" w:footer="708" w:gutter="0"/>

</xml_diff>